<commit_message>
Esqueleto classe Matriz Esparsa
</commit_message>
<xml_diff>
--- a/18172_18174_Projeto1ED/18172_18174_RelatorioProjeto1ED.docx
+++ b/18172_18174_Projeto1ED/18172_18174_RelatorioProjeto1ED.docx
@@ -44,51 +44,7 @@
           <w:sz w:val="28"/>
           <w:szCs w:val="36"/>
         </w:rPr>
-        <w:t xml:space="preserve">Alunos: Victor </w:t>
-      </w:r>
-      <w:proofErr w:type="spellStart"/>
-      <w:r>
-        <w:rPr>
-          <w:rFonts w:ascii="Times New Roman" w:hAnsi="Times New Roman" w:cs="Times New Roman"/>
-          <w:i/>
-          <w:color w:val="000000" w:themeColor="text1"/>
-          <w:sz w:val="28"/>
-          <w:szCs w:val="36"/>
-        </w:rPr>
-        <w:t>Botin</w:t>
-      </w:r>
-      <w:proofErr w:type="spellEnd"/>
-      <w:r>
-        <w:rPr>
-          <w:rFonts w:ascii="Times New Roman" w:hAnsi="Times New Roman" w:cs="Times New Roman"/>
-          <w:i/>
-          <w:color w:val="000000" w:themeColor="text1"/>
-          <w:sz w:val="28"/>
-          <w:szCs w:val="36"/>
-        </w:rPr>
-        <w:t xml:space="preserve"> Avelino (18172) e</w:t>
-      </w:r>
-      <w:proofErr w:type="gramStart"/>
-      <w:r>
-        <w:rPr>
-          <w:rFonts w:ascii="Times New Roman" w:hAnsi="Times New Roman" w:cs="Times New Roman"/>
-          <w:i/>
-          <w:color w:val="000000" w:themeColor="text1"/>
-          <w:sz w:val="28"/>
-          <w:szCs w:val="36"/>
-        </w:rPr>
-        <w:t xml:space="preserve">  </w:t>
-      </w:r>
-      <w:proofErr w:type="gramEnd"/>
-      <w:r>
-        <w:rPr>
-          <w:rFonts w:ascii="Times New Roman" w:hAnsi="Times New Roman" w:cs="Times New Roman"/>
-          <w:i/>
-          <w:color w:val="000000" w:themeColor="text1"/>
-          <w:sz w:val="28"/>
-          <w:szCs w:val="36"/>
-        </w:rPr>
-        <w:t xml:space="preserve">Pedro Gomes Moreira (18174) </w:t>
+        <w:t xml:space="preserve">Alunos: Victor Botin Avelino (18172) e  Pedro Gomes Moreira (18174) </w:t>
       </w:r>
     </w:p>
     <w:p>
@@ -188,45 +144,7 @@
           <w:sz w:val="36"/>
           <w:szCs w:val="36"/>
         </w:rPr>
-        <w:t xml:space="preserve"> criação do projeto no </w:t>
-      </w:r>
-      <w:proofErr w:type="spellStart"/>
-      <w:proofErr w:type="gramStart"/>
-      <w:r>
-        <w:rPr>
-          <w:rFonts w:ascii="Times New Roman" w:hAnsi="Times New Roman" w:cs="Times New Roman"/>
-          <w:sz w:val="36"/>
-          <w:szCs w:val="36"/>
-        </w:rPr>
-        <w:t>GitHub</w:t>
-      </w:r>
-      <w:proofErr w:type="spellEnd"/>
-      <w:proofErr w:type="gramEnd"/>
-      <w:r>
-        <w:rPr>
-          <w:rFonts w:ascii="Times New Roman" w:hAnsi="Times New Roman" w:cs="Times New Roman"/>
-          <w:sz w:val="36"/>
-          <w:szCs w:val="36"/>
-        </w:rPr>
-        <w:t xml:space="preserve">, </w:t>
-      </w:r>
-      <w:proofErr w:type="spellStart"/>
-      <w:r>
-        <w:rPr>
-          <w:rFonts w:ascii="Times New Roman" w:hAnsi="Times New Roman" w:cs="Times New Roman"/>
-          <w:sz w:val="36"/>
-          <w:szCs w:val="36"/>
-        </w:rPr>
-        <w:t>commit</w:t>
-      </w:r>
-      <w:proofErr w:type="spellEnd"/>
-      <w:r>
-        <w:rPr>
-          <w:rFonts w:ascii="Times New Roman" w:hAnsi="Times New Roman" w:cs="Times New Roman"/>
-          <w:sz w:val="36"/>
-          <w:szCs w:val="36"/>
-        </w:rPr>
-        <w:t xml:space="preserve"> inicial com </w:t>
+        <w:t xml:space="preserve"> criação do projeto no GitHub, commit inicial com </w:t>
       </w:r>
       <w:r>
         <w:rPr>
@@ -283,18 +201,8 @@
           <w:sz w:val="36"/>
           <w:szCs w:val="36"/>
         </w:rPr>
-        <w:t xml:space="preserve"> </w:t>
-      </w:r>
-      <w:proofErr w:type="spellStart"/>
-      <w:r>
-        <w:rPr>
-          <w:rFonts w:ascii="Times New Roman" w:hAnsi="Times New Roman" w:cs="Times New Roman"/>
-          <w:sz w:val="36"/>
-          <w:szCs w:val="36"/>
-        </w:rPr>
-        <w:t>Celula</w:t>
-      </w:r>
-      <w:proofErr w:type="spellEnd"/>
+        <w:t xml:space="preserve"> Celula</w:t>
+      </w:r>
       <w:r>
         <w:rPr>
           <w:rFonts w:ascii="Times New Roman" w:hAnsi="Times New Roman" w:cs="Times New Roman"/>
@@ -303,8 +211,6 @@
         </w:rPr>
         <w:t xml:space="preserve">, bem como o início da classe </w:t>
       </w:r>
-      <w:proofErr w:type="spellStart"/>
-      <w:proofErr w:type="gramStart"/>
       <w:r>
         <w:rPr>
           <w:rFonts w:ascii="Times New Roman" w:hAnsi="Times New Roman" w:cs="Times New Roman"/>
@@ -327,17 +233,7 @@
           <w:sz w:val="36"/>
           <w:szCs w:val="36"/>
         </w:rPr>
-        <w:t>elula</w:t>
-      </w:r>
-      <w:proofErr w:type="spellEnd"/>
-      <w:proofErr w:type="gramEnd"/>
-      <w:r>
-        <w:rPr>
-          <w:rFonts w:ascii="Times New Roman" w:hAnsi="Times New Roman" w:cs="Times New Roman"/>
-          <w:sz w:val="36"/>
-          <w:szCs w:val="36"/>
-        </w:rPr>
-        <w:t>;</w:t>
+        <w:t>elula;</w:t>
       </w:r>
     </w:p>
     <w:p>
@@ -378,27 +274,40 @@
           <w:sz w:val="36"/>
           <w:szCs w:val="36"/>
         </w:rPr>
-        <w:t xml:space="preserve">isual e continuação das classes (mais exatamente, mudança na classe </w:t>
-      </w:r>
-      <w:proofErr w:type="spellStart"/>
-      <w:proofErr w:type="gramStart"/>
-      <w:r>
-        <w:rPr>
-          <w:rFonts w:ascii="Times New Roman" w:hAnsi="Times New Roman" w:cs="Times New Roman"/>
-          <w:sz w:val="36"/>
-          <w:szCs w:val="36"/>
-        </w:rPr>
-        <w:t>ListaCircular</w:t>
-      </w:r>
-      <w:proofErr w:type="spellEnd"/>
-      <w:proofErr w:type="gramEnd"/>
-      <w:r>
-        <w:rPr>
-          <w:rFonts w:ascii="Times New Roman" w:hAnsi="Times New Roman" w:cs="Times New Roman"/>
-          <w:sz w:val="36"/>
-          <w:szCs w:val="36"/>
-        </w:rPr>
-        <w:t xml:space="preserve"> para especificidade de linha ou coluna;</w:t>
+        <w:t>isual e continuação das classes (mais exatamente, mudança na classe ListaCircular para especificidade de linha ou coluna;</w:t>
+      </w:r>
+    </w:p>
+    <w:p>
+      <w:pPr>
+        <w:pStyle w:val="PargrafodaLista"/>
+        <w:numPr>
+          <w:ilvl w:val="0"/>
+          <w:numId w:val="1"/>
+        </w:numPr>
+        <w:jc w:val="both"/>
+        <w:rPr>
+          <w:rFonts w:ascii="Times New Roman" w:hAnsi="Times New Roman" w:cs="Times New Roman"/>
+          <w:b/>
+          <w:sz w:val="36"/>
+          <w:szCs w:val="36"/>
+        </w:rPr>
+      </w:pPr>
+      <w:r>
+        <w:rPr>
+          <w:rFonts w:ascii="Times New Roman" w:hAnsi="Times New Roman" w:cs="Times New Roman"/>
+          <w:b/>
+          <w:sz w:val="36"/>
+          <w:szCs w:val="36"/>
+        </w:rPr>
+        <w:t xml:space="preserve">25/03: </w:t>
+      </w:r>
+      <w:r>
+        <w:rPr>
+          <w:rFonts w:ascii="Times New Roman" w:hAnsi="Times New Roman" w:cs="Times New Roman"/>
+          <w:sz w:val="36"/>
+          <w:szCs w:val="36"/>
+        </w:rPr>
+        <w:t>início do desenvolvimento da classe MatrizEsparsa;</w:t>
       </w:r>
       <w:bookmarkStart w:id="0" w:name="_GoBack"/>
       <w:bookmarkEnd w:id="0"/>

</xml_diff>

<commit_message>
Revert "Esqueleto classe Matriz Esparsa"
This reverts commit 5a6a930e2ee23029cf95a36a7b2a400a2fc1caa4.
</commit_message>
<xml_diff>
--- a/18172_18174_Projeto1ED/18172_18174_RelatorioProjeto1ED.docx
+++ b/18172_18174_Projeto1ED/18172_18174_RelatorioProjeto1ED.docx
@@ -44,7 +44,51 @@
           <w:sz w:val="28"/>
           <w:szCs w:val="36"/>
         </w:rPr>
-        <w:t xml:space="preserve">Alunos: Victor Botin Avelino (18172) e  Pedro Gomes Moreira (18174) </w:t>
+        <w:t xml:space="preserve">Alunos: Victor </w:t>
+      </w:r>
+      <w:proofErr w:type="spellStart"/>
+      <w:r>
+        <w:rPr>
+          <w:rFonts w:ascii="Times New Roman" w:hAnsi="Times New Roman" w:cs="Times New Roman"/>
+          <w:i/>
+          <w:color w:val="000000" w:themeColor="text1"/>
+          <w:sz w:val="28"/>
+          <w:szCs w:val="36"/>
+        </w:rPr>
+        <w:t>Botin</w:t>
+      </w:r>
+      <w:proofErr w:type="spellEnd"/>
+      <w:r>
+        <w:rPr>
+          <w:rFonts w:ascii="Times New Roman" w:hAnsi="Times New Roman" w:cs="Times New Roman"/>
+          <w:i/>
+          <w:color w:val="000000" w:themeColor="text1"/>
+          <w:sz w:val="28"/>
+          <w:szCs w:val="36"/>
+        </w:rPr>
+        <w:t xml:space="preserve"> Avelino (18172) e</w:t>
+      </w:r>
+      <w:proofErr w:type="gramStart"/>
+      <w:r>
+        <w:rPr>
+          <w:rFonts w:ascii="Times New Roman" w:hAnsi="Times New Roman" w:cs="Times New Roman"/>
+          <w:i/>
+          <w:color w:val="000000" w:themeColor="text1"/>
+          <w:sz w:val="28"/>
+          <w:szCs w:val="36"/>
+        </w:rPr>
+        <w:t xml:space="preserve">  </w:t>
+      </w:r>
+      <w:proofErr w:type="gramEnd"/>
+      <w:r>
+        <w:rPr>
+          <w:rFonts w:ascii="Times New Roman" w:hAnsi="Times New Roman" w:cs="Times New Roman"/>
+          <w:i/>
+          <w:color w:val="000000" w:themeColor="text1"/>
+          <w:sz w:val="28"/>
+          <w:szCs w:val="36"/>
+        </w:rPr>
+        <w:t xml:space="preserve">Pedro Gomes Moreira (18174) </w:t>
       </w:r>
     </w:p>
     <w:p>
@@ -144,7 +188,45 @@
           <w:sz w:val="36"/>
           <w:szCs w:val="36"/>
         </w:rPr>
-        <w:t xml:space="preserve"> criação do projeto no GitHub, commit inicial com </w:t>
+        <w:t xml:space="preserve"> criação do projeto no </w:t>
+      </w:r>
+      <w:proofErr w:type="spellStart"/>
+      <w:proofErr w:type="gramStart"/>
+      <w:r>
+        <w:rPr>
+          <w:rFonts w:ascii="Times New Roman" w:hAnsi="Times New Roman" w:cs="Times New Roman"/>
+          <w:sz w:val="36"/>
+          <w:szCs w:val="36"/>
+        </w:rPr>
+        <w:t>GitHub</w:t>
+      </w:r>
+      <w:proofErr w:type="spellEnd"/>
+      <w:proofErr w:type="gramEnd"/>
+      <w:r>
+        <w:rPr>
+          <w:rFonts w:ascii="Times New Roman" w:hAnsi="Times New Roman" w:cs="Times New Roman"/>
+          <w:sz w:val="36"/>
+          <w:szCs w:val="36"/>
+        </w:rPr>
+        <w:t xml:space="preserve">, </w:t>
+      </w:r>
+      <w:proofErr w:type="spellStart"/>
+      <w:r>
+        <w:rPr>
+          <w:rFonts w:ascii="Times New Roman" w:hAnsi="Times New Roman" w:cs="Times New Roman"/>
+          <w:sz w:val="36"/>
+          <w:szCs w:val="36"/>
+        </w:rPr>
+        <w:t>commit</w:t>
+      </w:r>
+      <w:proofErr w:type="spellEnd"/>
+      <w:r>
+        <w:rPr>
+          <w:rFonts w:ascii="Times New Roman" w:hAnsi="Times New Roman" w:cs="Times New Roman"/>
+          <w:sz w:val="36"/>
+          <w:szCs w:val="36"/>
+        </w:rPr>
+        <w:t xml:space="preserve"> inicial com </w:t>
       </w:r>
       <w:r>
         <w:rPr>
@@ -201,8 +283,18 @@
           <w:sz w:val="36"/>
           <w:szCs w:val="36"/>
         </w:rPr>
-        <w:t xml:space="preserve"> Celula</w:t>
-      </w:r>
+        <w:t xml:space="preserve"> </w:t>
+      </w:r>
+      <w:proofErr w:type="spellStart"/>
+      <w:r>
+        <w:rPr>
+          <w:rFonts w:ascii="Times New Roman" w:hAnsi="Times New Roman" w:cs="Times New Roman"/>
+          <w:sz w:val="36"/>
+          <w:szCs w:val="36"/>
+        </w:rPr>
+        <w:t>Celula</w:t>
+      </w:r>
+      <w:proofErr w:type="spellEnd"/>
       <w:r>
         <w:rPr>
           <w:rFonts w:ascii="Times New Roman" w:hAnsi="Times New Roman" w:cs="Times New Roman"/>
@@ -211,6 +303,8 @@
         </w:rPr>
         <w:t xml:space="preserve">, bem como o início da classe </w:t>
       </w:r>
+      <w:proofErr w:type="spellStart"/>
+      <w:proofErr w:type="gramStart"/>
       <w:r>
         <w:rPr>
           <w:rFonts w:ascii="Times New Roman" w:hAnsi="Times New Roman" w:cs="Times New Roman"/>
@@ -233,7 +327,17 @@
           <w:sz w:val="36"/>
           <w:szCs w:val="36"/>
         </w:rPr>
-        <w:t>elula;</w:t>
+        <w:t>elula</w:t>
+      </w:r>
+      <w:proofErr w:type="spellEnd"/>
+      <w:proofErr w:type="gramEnd"/>
+      <w:r>
+        <w:rPr>
+          <w:rFonts w:ascii="Times New Roman" w:hAnsi="Times New Roman" w:cs="Times New Roman"/>
+          <w:sz w:val="36"/>
+          <w:szCs w:val="36"/>
+        </w:rPr>
+        <w:t>;</w:t>
       </w:r>
     </w:p>
     <w:p>
@@ -274,40 +378,27 @@
           <w:sz w:val="36"/>
           <w:szCs w:val="36"/>
         </w:rPr>
-        <w:t>isual e continuação das classes (mais exatamente, mudança na classe ListaCircular para especificidade de linha ou coluna;</w:t>
-      </w:r>
-    </w:p>
-    <w:p>
-      <w:pPr>
-        <w:pStyle w:val="PargrafodaLista"/>
-        <w:numPr>
-          <w:ilvl w:val="0"/>
-          <w:numId w:val="1"/>
-        </w:numPr>
-        <w:jc w:val="both"/>
-        <w:rPr>
-          <w:rFonts w:ascii="Times New Roman" w:hAnsi="Times New Roman" w:cs="Times New Roman"/>
-          <w:b/>
-          <w:sz w:val="36"/>
-          <w:szCs w:val="36"/>
-        </w:rPr>
-      </w:pPr>
-      <w:r>
-        <w:rPr>
-          <w:rFonts w:ascii="Times New Roman" w:hAnsi="Times New Roman" w:cs="Times New Roman"/>
-          <w:b/>
-          <w:sz w:val="36"/>
-          <w:szCs w:val="36"/>
-        </w:rPr>
-        <w:t xml:space="preserve">25/03: </w:t>
-      </w:r>
-      <w:r>
-        <w:rPr>
-          <w:rFonts w:ascii="Times New Roman" w:hAnsi="Times New Roman" w:cs="Times New Roman"/>
-          <w:sz w:val="36"/>
-          <w:szCs w:val="36"/>
-        </w:rPr>
-        <w:t>início do desenvolvimento da classe MatrizEsparsa;</w:t>
+        <w:t xml:space="preserve">isual e continuação das classes (mais exatamente, mudança na classe </w:t>
+      </w:r>
+      <w:proofErr w:type="spellStart"/>
+      <w:proofErr w:type="gramStart"/>
+      <w:r>
+        <w:rPr>
+          <w:rFonts w:ascii="Times New Roman" w:hAnsi="Times New Roman" w:cs="Times New Roman"/>
+          <w:sz w:val="36"/>
+          <w:szCs w:val="36"/>
+        </w:rPr>
+        <w:t>ListaCircular</w:t>
+      </w:r>
+      <w:proofErr w:type="spellEnd"/>
+      <w:proofErr w:type="gramEnd"/>
+      <w:r>
+        <w:rPr>
+          <w:rFonts w:ascii="Times New Roman" w:hAnsi="Times New Roman" w:cs="Times New Roman"/>
+          <w:sz w:val="36"/>
+          <w:szCs w:val="36"/>
+        </w:rPr>
+        <w:t xml:space="preserve"> para especificidade de linha ou coluna;</w:t>
       </w:r>
       <w:bookmarkStart w:id="0" w:name="_GoBack"/>
       <w:bookmarkEnd w:id="0"/>

</xml_diff>

<commit_message>
aiaiai Deu conflito mas eu resolvi
</commit_message>
<xml_diff>
--- a/18172_18174_Projeto1ED/18172_18174_RelatorioProjeto1ED.docx
+++ b/18172_18174_Projeto1ED/18172_18174_RelatorioProjeto1ED.docx
@@ -44,51 +44,7 @@
           <w:sz w:val="28"/>
           <w:szCs w:val="36"/>
         </w:rPr>
-        <w:t xml:space="preserve">Alunos: Victor </w:t>
-      </w:r>
-      <w:proofErr w:type="spellStart"/>
-      <w:r>
-        <w:rPr>
-          <w:rFonts w:ascii="Times New Roman" w:hAnsi="Times New Roman" w:cs="Times New Roman"/>
-          <w:i/>
-          <w:color w:val="000000" w:themeColor="text1"/>
-          <w:sz w:val="28"/>
-          <w:szCs w:val="36"/>
-        </w:rPr>
-        <w:t>Botin</w:t>
-      </w:r>
-      <w:proofErr w:type="spellEnd"/>
-      <w:r>
-        <w:rPr>
-          <w:rFonts w:ascii="Times New Roman" w:hAnsi="Times New Roman" w:cs="Times New Roman"/>
-          <w:i/>
-          <w:color w:val="000000" w:themeColor="text1"/>
-          <w:sz w:val="28"/>
-          <w:szCs w:val="36"/>
-        </w:rPr>
-        <w:t xml:space="preserve"> Avelino (18172) e</w:t>
-      </w:r>
-      <w:proofErr w:type="gramStart"/>
-      <w:r>
-        <w:rPr>
-          <w:rFonts w:ascii="Times New Roman" w:hAnsi="Times New Roman" w:cs="Times New Roman"/>
-          <w:i/>
-          <w:color w:val="000000" w:themeColor="text1"/>
-          <w:sz w:val="28"/>
-          <w:szCs w:val="36"/>
-        </w:rPr>
-        <w:t xml:space="preserve">  </w:t>
-      </w:r>
-      <w:proofErr w:type="gramEnd"/>
-      <w:r>
-        <w:rPr>
-          <w:rFonts w:ascii="Times New Roman" w:hAnsi="Times New Roman" w:cs="Times New Roman"/>
-          <w:i/>
-          <w:color w:val="000000" w:themeColor="text1"/>
-          <w:sz w:val="28"/>
-          <w:szCs w:val="36"/>
-        </w:rPr>
-        <w:t xml:space="preserve">Pedro Gomes Moreira (18174) </w:t>
+        <w:t xml:space="preserve">Alunos: Victor Botin Avelino (18172) e  Pedro Gomes Moreira (18174) </w:t>
       </w:r>
     </w:p>
     <w:p>
@@ -188,45 +144,7 @@
           <w:sz w:val="36"/>
           <w:szCs w:val="36"/>
         </w:rPr>
-        <w:t xml:space="preserve"> criação do projeto no </w:t>
-      </w:r>
-      <w:proofErr w:type="spellStart"/>
-      <w:proofErr w:type="gramStart"/>
-      <w:r>
-        <w:rPr>
-          <w:rFonts w:ascii="Times New Roman" w:hAnsi="Times New Roman" w:cs="Times New Roman"/>
-          <w:sz w:val="36"/>
-          <w:szCs w:val="36"/>
-        </w:rPr>
-        <w:t>GitHub</w:t>
-      </w:r>
-      <w:proofErr w:type="spellEnd"/>
-      <w:proofErr w:type="gramEnd"/>
-      <w:r>
-        <w:rPr>
-          <w:rFonts w:ascii="Times New Roman" w:hAnsi="Times New Roman" w:cs="Times New Roman"/>
-          <w:sz w:val="36"/>
-          <w:szCs w:val="36"/>
-        </w:rPr>
-        <w:t xml:space="preserve">, </w:t>
-      </w:r>
-      <w:proofErr w:type="spellStart"/>
-      <w:r>
-        <w:rPr>
-          <w:rFonts w:ascii="Times New Roman" w:hAnsi="Times New Roman" w:cs="Times New Roman"/>
-          <w:sz w:val="36"/>
-          <w:szCs w:val="36"/>
-        </w:rPr>
-        <w:t>commit</w:t>
-      </w:r>
-      <w:proofErr w:type="spellEnd"/>
-      <w:r>
-        <w:rPr>
-          <w:rFonts w:ascii="Times New Roman" w:hAnsi="Times New Roman" w:cs="Times New Roman"/>
-          <w:sz w:val="36"/>
-          <w:szCs w:val="36"/>
-        </w:rPr>
-        <w:t xml:space="preserve"> inicial com </w:t>
+        <w:t xml:space="preserve"> criação do projeto no GitHub, commit inicial com </w:t>
       </w:r>
       <w:r>
         <w:rPr>
@@ -283,18 +201,8 @@
           <w:sz w:val="36"/>
           <w:szCs w:val="36"/>
         </w:rPr>
-        <w:t xml:space="preserve"> </w:t>
-      </w:r>
-      <w:proofErr w:type="spellStart"/>
-      <w:r>
-        <w:rPr>
-          <w:rFonts w:ascii="Times New Roman" w:hAnsi="Times New Roman" w:cs="Times New Roman"/>
-          <w:sz w:val="36"/>
-          <w:szCs w:val="36"/>
-        </w:rPr>
-        <w:t>Celula</w:t>
-      </w:r>
-      <w:proofErr w:type="spellEnd"/>
+        <w:t xml:space="preserve"> Celula</w:t>
+      </w:r>
       <w:r>
         <w:rPr>
           <w:rFonts w:ascii="Times New Roman" w:hAnsi="Times New Roman" w:cs="Times New Roman"/>
@@ -303,8 +211,6 @@
         </w:rPr>
         <w:t xml:space="preserve">, bem como o início da classe </w:t>
       </w:r>
-      <w:proofErr w:type="spellStart"/>
-      <w:proofErr w:type="gramStart"/>
       <w:r>
         <w:rPr>
           <w:rFonts w:ascii="Times New Roman" w:hAnsi="Times New Roman" w:cs="Times New Roman"/>
@@ -327,17 +233,7 @@
           <w:sz w:val="36"/>
           <w:szCs w:val="36"/>
         </w:rPr>
-        <w:t>elula</w:t>
-      </w:r>
-      <w:proofErr w:type="spellEnd"/>
-      <w:proofErr w:type="gramEnd"/>
-      <w:r>
-        <w:rPr>
-          <w:rFonts w:ascii="Times New Roman" w:hAnsi="Times New Roman" w:cs="Times New Roman"/>
-          <w:sz w:val="36"/>
-          <w:szCs w:val="36"/>
-        </w:rPr>
-        <w:t>;</w:t>
+        <w:t>elula;</w:t>
       </w:r>
     </w:p>
     <w:p>
@@ -378,27 +274,40 @@
           <w:sz w:val="36"/>
           <w:szCs w:val="36"/>
         </w:rPr>
-        <w:t xml:space="preserve">isual e continuação das classes (mais exatamente, mudança na classe </w:t>
-      </w:r>
-      <w:proofErr w:type="spellStart"/>
-      <w:proofErr w:type="gramStart"/>
-      <w:r>
-        <w:rPr>
-          <w:rFonts w:ascii="Times New Roman" w:hAnsi="Times New Roman" w:cs="Times New Roman"/>
-          <w:sz w:val="36"/>
-          <w:szCs w:val="36"/>
-        </w:rPr>
-        <w:t>ListaCircular</w:t>
-      </w:r>
-      <w:proofErr w:type="spellEnd"/>
-      <w:proofErr w:type="gramEnd"/>
-      <w:r>
-        <w:rPr>
-          <w:rFonts w:ascii="Times New Roman" w:hAnsi="Times New Roman" w:cs="Times New Roman"/>
-          <w:sz w:val="36"/>
-          <w:szCs w:val="36"/>
-        </w:rPr>
-        <w:t xml:space="preserve"> para especificidade de linha ou coluna;</w:t>
+        <w:t>isual e continuação das classes (mais exatamente, mudança na classe ListaCircular para especificidade de linha ou coluna;</w:t>
+      </w:r>
+    </w:p>
+    <w:p>
+      <w:pPr>
+        <w:pStyle w:val="PargrafodaLista"/>
+        <w:numPr>
+          <w:ilvl w:val="0"/>
+          <w:numId w:val="1"/>
+        </w:numPr>
+        <w:jc w:val="both"/>
+        <w:rPr>
+          <w:rFonts w:ascii="Times New Roman" w:hAnsi="Times New Roman" w:cs="Times New Roman"/>
+          <w:b/>
+          <w:sz w:val="36"/>
+          <w:szCs w:val="36"/>
+        </w:rPr>
+      </w:pPr>
+      <w:r>
+        <w:rPr>
+          <w:rFonts w:ascii="Times New Roman" w:hAnsi="Times New Roman" w:cs="Times New Roman"/>
+          <w:b/>
+          <w:sz w:val="36"/>
+          <w:szCs w:val="36"/>
+        </w:rPr>
+        <w:t xml:space="preserve">25/03: </w:t>
+      </w:r>
+      <w:r>
+        <w:rPr>
+          <w:rFonts w:ascii="Times New Roman" w:hAnsi="Times New Roman" w:cs="Times New Roman"/>
+          <w:sz w:val="36"/>
+          <w:szCs w:val="36"/>
+        </w:rPr>
+        <w:t>começo do desenvolvimento da classe MatrizEsparsa;</w:t>
       </w:r>
       <w:bookmarkStart w:id="0" w:name="_GoBack"/>
       <w:bookmarkEnd w:id="0"/>

</xml_diff>

<commit_message>
R E L A T Ó R I O
</commit_message>
<xml_diff>
--- a/18172_18174_Projeto1ED/18172_18174_RelatorioProjeto1ED.docx
+++ b/18172_18174_Projeto1ED/18172_18174_RelatorioProjeto1ED.docx
@@ -289,6 +289,7 @@
       <w:r>
         <w:rPr>
           <w:rFonts w:ascii="Times New Roman" w:hAnsi="Times New Roman" w:cs="Times New Roman"/>
+          <w:i/>
           <w:sz w:val="36"/>
           <w:szCs w:val="36"/>
         </w:rPr>
@@ -308,6 +309,7 @@
       <w:r>
         <w:rPr>
           <w:rFonts w:ascii="Times New Roman" w:hAnsi="Times New Roman" w:cs="Times New Roman"/>
+          <w:i/>
           <w:sz w:val="36"/>
           <w:szCs w:val="36"/>
         </w:rPr>
@@ -316,6 +318,7 @@
       <w:r>
         <w:rPr>
           <w:rFonts w:ascii="Times New Roman" w:hAnsi="Times New Roman" w:cs="Times New Roman"/>
+          <w:i/>
           <w:sz w:val="36"/>
           <w:szCs w:val="36"/>
         </w:rPr>
@@ -324,6 +327,7 @@
       <w:r>
         <w:rPr>
           <w:rFonts w:ascii="Times New Roman" w:hAnsi="Times New Roman" w:cs="Times New Roman"/>
+          <w:i/>
           <w:sz w:val="36"/>
           <w:szCs w:val="36"/>
         </w:rPr>
@@ -385,6 +389,7 @@
       <w:r>
         <w:rPr>
           <w:rFonts w:ascii="Times New Roman" w:hAnsi="Times New Roman" w:cs="Times New Roman"/>
+          <w:i/>
           <w:sz w:val="36"/>
           <w:szCs w:val="36"/>
         </w:rPr>
@@ -438,6 +443,7 @@
       <w:r>
         <w:rPr>
           <w:rFonts w:ascii="Times New Roman" w:hAnsi="Times New Roman" w:cs="Times New Roman"/>
+          <w:i/>
           <w:sz w:val="36"/>
           <w:szCs w:val="36"/>
         </w:rPr>
@@ -510,45 +516,58 @@
           <w:szCs w:val="36"/>
         </w:rPr>
       </w:pPr>
-      <w:bookmarkStart w:id="0" w:name="_GoBack"/>
-      <w:bookmarkEnd w:id="0"/>
-    </w:p>
-    <w:p>
-      <w:pPr>
-        <w:rPr>
-          <w:rFonts w:ascii="Times New Roman" w:hAnsi="Times New Roman" w:cs="Times New Roman"/>
-          <w:b/>
-          <w:sz w:val="36"/>
-          <w:szCs w:val="36"/>
-        </w:rPr>
-      </w:pPr>
-    </w:p>
-    <w:p>
-      <w:pPr>
-        <w:rPr>
-          <w:rFonts w:ascii="Times New Roman" w:hAnsi="Times New Roman" w:cs="Times New Roman"/>
-          <w:b/>
-          <w:sz w:val="36"/>
-          <w:szCs w:val="36"/>
-        </w:rPr>
-      </w:pPr>
-      <w:r>
-        <w:rPr>
-          <w:rFonts w:ascii="Times New Roman" w:hAnsi="Times New Roman" w:cs="Times New Roman"/>
-          <w:b/>
-          <w:sz w:val="36"/>
-          <w:szCs w:val="36"/>
-        </w:rPr>
-        <w:t>Erros e dificuldades</w:t>
-      </w:r>
-      <w:r>
-        <w:rPr>
-          <w:rFonts w:ascii="Times New Roman" w:hAnsi="Times New Roman" w:cs="Times New Roman"/>
-          <w:b/>
-          <w:sz w:val="36"/>
-          <w:szCs w:val="36"/>
-        </w:rPr>
-        <w:t>:</w:t>
+      <w:r>
+        <w:rPr>
+          <w:rFonts w:ascii="Times New Roman" w:hAnsi="Times New Roman" w:cs="Times New Roman"/>
+          <w:b/>
+          <w:sz w:val="36"/>
+          <w:szCs w:val="36"/>
+        </w:rPr>
+        <w:t xml:space="preserve">27/03: </w:t>
+      </w:r>
+      <w:r>
+        <w:rPr>
+          <w:rFonts w:ascii="Times New Roman" w:hAnsi="Times New Roman" w:cs="Times New Roman"/>
+          <w:sz w:val="36"/>
+          <w:szCs w:val="36"/>
+        </w:rPr>
+        <w:t xml:space="preserve">desenvolvimento </w:t>
+      </w:r>
+      <w:proofErr w:type="gramStart"/>
+      <w:r>
+        <w:rPr>
+          <w:rFonts w:ascii="Times New Roman" w:hAnsi="Times New Roman" w:cs="Times New Roman"/>
+          <w:sz w:val="36"/>
+          <w:szCs w:val="36"/>
+        </w:rPr>
+        <w:t xml:space="preserve">do método </w:t>
+      </w:r>
+      <w:r>
+        <w:rPr>
+          <w:rFonts w:ascii="Times New Roman" w:hAnsi="Times New Roman" w:cs="Times New Roman"/>
+          <w:i/>
+          <w:sz w:val="36"/>
+          <w:szCs w:val="36"/>
+        </w:rPr>
+        <w:t>Exibir</w:t>
+      </w:r>
+      <w:proofErr w:type="gramEnd"/>
+      <w:r>
+        <w:rPr>
+          <w:rFonts w:ascii="Times New Roman" w:hAnsi="Times New Roman" w:cs="Times New Roman"/>
+          <w:i/>
+          <w:sz w:val="36"/>
+          <w:szCs w:val="36"/>
+        </w:rPr>
+        <w:t>()</w:t>
+      </w:r>
+      <w:r>
+        <w:rPr>
+          <w:rFonts w:ascii="Times New Roman" w:hAnsi="Times New Roman" w:cs="Times New Roman"/>
+          <w:sz w:val="36"/>
+          <w:szCs w:val="36"/>
+        </w:rPr>
+        <w:t xml:space="preserve"> e alteração em alguns pontos da interface;</w:t>
       </w:r>
     </w:p>
     <w:p>
@@ -573,6 +592,120 @@
           <w:sz w:val="36"/>
           <w:szCs w:val="36"/>
         </w:rPr>
+        <w:t xml:space="preserve">28/03: </w:t>
+      </w:r>
+      <w:r>
+        <w:rPr>
+          <w:rFonts w:ascii="Times New Roman" w:hAnsi="Times New Roman" w:cs="Times New Roman"/>
+          <w:sz w:val="36"/>
+          <w:szCs w:val="36"/>
+        </w:rPr>
+        <w:t>método de leitura do arquivo texto que contém a matriz a ser analisada, b</w:t>
+      </w:r>
+      <w:r>
+        <w:rPr>
+          <w:rFonts w:ascii="Times New Roman" w:hAnsi="Times New Roman" w:cs="Times New Roman"/>
+          <w:sz w:val="36"/>
+          <w:szCs w:val="36"/>
+        </w:rPr>
+        <w:t xml:space="preserve">em como mais alterações visuais e o método </w:t>
+      </w:r>
+      <w:proofErr w:type="spellStart"/>
+      <w:proofErr w:type="gramStart"/>
+      <w:r>
+        <w:rPr>
+          <w:rFonts w:ascii="Times New Roman" w:hAnsi="Times New Roman" w:cs="Times New Roman"/>
+          <w:i/>
+          <w:sz w:val="36"/>
+          <w:szCs w:val="36"/>
+        </w:rPr>
+        <w:t>ValorDe</w:t>
+      </w:r>
+      <w:proofErr w:type="spellEnd"/>
+      <w:proofErr w:type="gramEnd"/>
+      <w:r>
+        <w:rPr>
+          <w:rFonts w:ascii="Times New Roman" w:hAnsi="Times New Roman" w:cs="Times New Roman"/>
+          <w:i/>
+          <w:sz w:val="36"/>
+          <w:szCs w:val="36"/>
+        </w:rPr>
+        <w:t>()</w:t>
+      </w:r>
+      <w:r>
+        <w:rPr>
+          <w:rFonts w:ascii="Times New Roman" w:hAnsi="Times New Roman" w:cs="Times New Roman"/>
+          <w:sz w:val="36"/>
+          <w:szCs w:val="36"/>
+        </w:rPr>
+        <w:t xml:space="preserve"> para procura pelo botão “Pesquisar”;</w:t>
+      </w:r>
+    </w:p>
+    <w:p>
+      <w:pPr>
+        <w:jc w:val="both"/>
+        <w:rPr>
+          <w:rFonts w:ascii="Times New Roman" w:hAnsi="Times New Roman" w:cs="Times New Roman"/>
+          <w:b/>
+          <w:sz w:val="36"/>
+          <w:szCs w:val="36"/>
+          <w:u w:val="single"/>
+        </w:rPr>
+      </w:pPr>
+      <w:bookmarkStart w:id="0" w:name="_GoBack"/>
+      <w:bookmarkEnd w:id="0"/>
+    </w:p>
+    <w:p>
+      <w:pPr>
+        <w:rPr>
+          <w:rFonts w:ascii="Times New Roman" w:hAnsi="Times New Roman" w:cs="Times New Roman"/>
+          <w:b/>
+          <w:sz w:val="36"/>
+          <w:szCs w:val="36"/>
+        </w:rPr>
+      </w:pPr>
+      <w:r>
+        <w:rPr>
+          <w:rFonts w:ascii="Times New Roman" w:hAnsi="Times New Roman" w:cs="Times New Roman"/>
+          <w:b/>
+          <w:sz w:val="36"/>
+          <w:szCs w:val="36"/>
+        </w:rPr>
+        <w:t>Erros e dificuldades</w:t>
+      </w:r>
+      <w:r>
+        <w:rPr>
+          <w:rFonts w:ascii="Times New Roman" w:hAnsi="Times New Roman" w:cs="Times New Roman"/>
+          <w:b/>
+          <w:sz w:val="36"/>
+          <w:szCs w:val="36"/>
+        </w:rPr>
+        <w:t>:</w:t>
+      </w:r>
+    </w:p>
+    <w:p>
+      <w:pPr>
+        <w:pStyle w:val="PargrafodaLista"/>
+        <w:numPr>
+          <w:ilvl w:val="0"/>
+          <w:numId w:val="1"/>
+        </w:numPr>
+        <w:jc w:val="both"/>
+        <w:rPr>
+          <w:rFonts w:ascii="Times New Roman" w:hAnsi="Times New Roman" w:cs="Times New Roman"/>
+          <w:b/>
+          <w:sz w:val="36"/>
+          <w:szCs w:val="36"/>
+        </w:rPr>
+      </w:pPr>
+      <w:r>
+        <w:rPr>
+          <w:rFonts w:ascii="Times New Roman" w:hAnsi="Times New Roman" w:cs="Times New Roman"/>
+          <w:b/>
+          <w:sz w:val="36"/>
+          <w:szCs w:val="36"/>
+        </w:rPr>
+        <w:lastRenderedPageBreak/>
         <w:t xml:space="preserve">21/03: </w:t>
       </w:r>
       <w:r>
@@ -586,31 +719,90 @@
     </w:p>
     <w:p>
       <w:pPr>
-        <w:rPr>
-          <w:rFonts w:ascii="Times New Roman" w:hAnsi="Times New Roman" w:cs="Times New Roman"/>
-          <w:b/>
-          <w:sz w:val="36"/>
-          <w:szCs w:val="36"/>
-        </w:rPr>
-      </w:pPr>
-    </w:p>
-    <w:p>
-      <w:pPr>
-        <w:rPr>
-          <w:rFonts w:ascii="Times New Roman" w:hAnsi="Times New Roman" w:cs="Times New Roman"/>
-          <w:b/>
-          <w:sz w:val="36"/>
-          <w:szCs w:val="36"/>
-        </w:rPr>
-      </w:pPr>
-      <w:r>
-        <w:rPr>
-          <w:rFonts w:ascii="Times New Roman" w:hAnsi="Times New Roman" w:cs="Times New Roman"/>
-          <w:b/>
-          <w:sz w:val="36"/>
-          <w:szCs w:val="36"/>
-        </w:rPr>
-        <w:lastRenderedPageBreak/>
+        <w:pStyle w:val="PargrafodaLista"/>
+        <w:numPr>
+          <w:ilvl w:val="0"/>
+          <w:numId w:val="1"/>
+        </w:numPr>
+        <w:rPr>
+          <w:rFonts w:ascii="Times New Roman" w:hAnsi="Times New Roman" w:cs="Times New Roman"/>
+          <w:b/>
+          <w:sz w:val="36"/>
+          <w:szCs w:val="36"/>
+        </w:rPr>
+      </w:pPr>
+      <w:r>
+        <w:rPr>
+          <w:rFonts w:ascii="Times New Roman" w:hAnsi="Times New Roman" w:cs="Times New Roman"/>
+          <w:b/>
+          <w:sz w:val="36"/>
+          <w:szCs w:val="36"/>
+        </w:rPr>
+        <w:t xml:space="preserve">27/03: </w:t>
+      </w:r>
+      <w:r>
+        <w:rPr>
+          <w:rFonts w:ascii="Times New Roman" w:hAnsi="Times New Roman" w:cs="Times New Roman"/>
+          <w:sz w:val="36"/>
+          <w:szCs w:val="36"/>
+        </w:rPr>
+        <w:t xml:space="preserve">com a criação do método, compreendemos sobre </w:t>
+      </w:r>
+      <w:r>
+        <w:rPr>
+          <w:rFonts w:ascii="Times New Roman" w:hAnsi="Times New Roman" w:cs="Times New Roman"/>
+          <w:sz w:val="36"/>
+          <w:szCs w:val="36"/>
+        </w:rPr>
+        <w:t>a diminuição do número de loops</w:t>
+      </w:r>
+      <w:r>
+        <w:rPr>
+          <w:rFonts w:ascii="Times New Roman" w:hAnsi="Times New Roman" w:cs="Times New Roman"/>
+          <w:sz w:val="36"/>
+          <w:szCs w:val="36"/>
+        </w:rPr>
+        <w:t>;</w:t>
+      </w:r>
+    </w:p>
+    <w:p>
+      <w:pPr>
+        <w:pStyle w:val="PargrafodaLista"/>
+        <w:jc w:val="both"/>
+        <w:rPr>
+          <w:rFonts w:ascii="Times New Roman" w:hAnsi="Times New Roman" w:cs="Times New Roman"/>
+          <w:b/>
+          <w:sz w:val="36"/>
+          <w:szCs w:val="36"/>
+        </w:rPr>
+      </w:pPr>
+    </w:p>
+    <w:p>
+      <w:pPr>
+        <w:rPr>
+          <w:rFonts w:ascii="Times New Roman" w:hAnsi="Times New Roman" w:cs="Times New Roman"/>
+          <w:b/>
+          <w:sz w:val="36"/>
+          <w:szCs w:val="36"/>
+        </w:rPr>
+      </w:pPr>
+    </w:p>
+    <w:p>
+      <w:pPr>
+        <w:rPr>
+          <w:rFonts w:ascii="Times New Roman" w:hAnsi="Times New Roman" w:cs="Times New Roman"/>
+          <w:b/>
+          <w:sz w:val="36"/>
+          <w:szCs w:val="36"/>
+        </w:rPr>
+      </w:pPr>
+      <w:r>
+        <w:rPr>
+          <w:rFonts w:ascii="Times New Roman" w:hAnsi="Times New Roman" w:cs="Times New Roman"/>
+          <w:b/>
+          <w:sz w:val="36"/>
+          <w:szCs w:val="36"/>
+        </w:rPr>
         <w:t>Conclusão</w:t>
       </w:r>
       <w:r>

</xml_diff>

<commit_message>
Esqueleto dos métodos que faltam
Já relatei também
</commit_message>
<xml_diff>
--- a/18172_18174_Projeto1ED/18172_18174_RelatorioProjeto1ED.docx
+++ b/18172_18174_Projeto1ED/18172_18174_RelatorioProjeto1ED.docx
@@ -44,51 +44,7 @@
           <w:sz w:val="28"/>
           <w:szCs w:val="36"/>
         </w:rPr>
-        <w:t xml:space="preserve">Alunos: Victor </w:t>
-      </w:r>
-      <w:proofErr w:type="spellStart"/>
-      <w:r>
-        <w:rPr>
-          <w:rFonts w:ascii="Times New Roman" w:hAnsi="Times New Roman" w:cs="Times New Roman"/>
-          <w:i/>
-          <w:color w:val="000000" w:themeColor="text1"/>
-          <w:sz w:val="28"/>
-          <w:szCs w:val="36"/>
-        </w:rPr>
-        <w:t>Botin</w:t>
-      </w:r>
-      <w:proofErr w:type="spellEnd"/>
-      <w:r>
-        <w:rPr>
-          <w:rFonts w:ascii="Times New Roman" w:hAnsi="Times New Roman" w:cs="Times New Roman"/>
-          <w:i/>
-          <w:color w:val="000000" w:themeColor="text1"/>
-          <w:sz w:val="28"/>
-          <w:szCs w:val="36"/>
-        </w:rPr>
-        <w:t xml:space="preserve"> Avelino (18172) e</w:t>
-      </w:r>
-      <w:proofErr w:type="gramStart"/>
-      <w:r>
-        <w:rPr>
-          <w:rFonts w:ascii="Times New Roman" w:hAnsi="Times New Roman" w:cs="Times New Roman"/>
-          <w:i/>
-          <w:color w:val="000000" w:themeColor="text1"/>
-          <w:sz w:val="28"/>
-          <w:szCs w:val="36"/>
-        </w:rPr>
-        <w:t xml:space="preserve">  </w:t>
-      </w:r>
-      <w:proofErr w:type="gramEnd"/>
-      <w:r>
-        <w:rPr>
-          <w:rFonts w:ascii="Times New Roman" w:hAnsi="Times New Roman" w:cs="Times New Roman"/>
-          <w:i/>
-          <w:color w:val="000000" w:themeColor="text1"/>
-          <w:sz w:val="28"/>
-          <w:szCs w:val="36"/>
-        </w:rPr>
-        <w:t xml:space="preserve">Pedro Gomes Moreira (18174) </w:t>
+        <w:t xml:space="preserve">Alunos: Victor Botin Avelino (18172) e  Pedro Gomes Moreira (18174) </w:t>
       </w:r>
     </w:p>
     <w:p>
@@ -188,45 +144,7 @@
           <w:sz w:val="36"/>
           <w:szCs w:val="36"/>
         </w:rPr>
-        <w:t xml:space="preserve"> criação do projeto no </w:t>
-      </w:r>
-      <w:proofErr w:type="spellStart"/>
-      <w:proofErr w:type="gramStart"/>
-      <w:r>
-        <w:rPr>
-          <w:rFonts w:ascii="Times New Roman" w:hAnsi="Times New Roman" w:cs="Times New Roman"/>
-          <w:sz w:val="36"/>
-          <w:szCs w:val="36"/>
-        </w:rPr>
-        <w:t>GitHub</w:t>
-      </w:r>
-      <w:proofErr w:type="spellEnd"/>
-      <w:proofErr w:type="gramEnd"/>
-      <w:r>
-        <w:rPr>
-          <w:rFonts w:ascii="Times New Roman" w:hAnsi="Times New Roman" w:cs="Times New Roman"/>
-          <w:sz w:val="36"/>
-          <w:szCs w:val="36"/>
-        </w:rPr>
-        <w:t xml:space="preserve">, </w:t>
-      </w:r>
-      <w:proofErr w:type="spellStart"/>
-      <w:r>
-        <w:rPr>
-          <w:rFonts w:ascii="Times New Roman" w:hAnsi="Times New Roman" w:cs="Times New Roman"/>
-          <w:sz w:val="36"/>
-          <w:szCs w:val="36"/>
-        </w:rPr>
-        <w:t>commit</w:t>
-      </w:r>
-      <w:proofErr w:type="spellEnd"/>
-      <w:r>
-        <w:rPr>
-          <w:rFonts w:ascii="Times New Roman" w:hAnsi="Times New Roman" w:cs="Times New Roman"/>
-          <w:sz w:val="36"/>
-          <w:szCs w:val="36"/>
-        </w:rPr>
-        <w:t xml:space="preserve"> inicial com </w:t>
+        <w:t xml:space="preserve"> criação do projeto no GitHub, commit inicial com </w:t>
       </w:r>
       <w:r>
         <w:rPr>
@@ -285,7 +203,6 @@
         </w:rPr>
         <w:t xml:space="preserve"> </w:t>
       </w:r>
-      <w:proofErr w:type="spellStart"/>
       <w:r>
         <w:rPr>
           <w:rFonts w:ascii="Times New Roman" w:hAnsi="Times New Roman" w:cs="Times New Roman"/>
@@ -295,7 +212,6 @@
         </w:rPr>
         <w:t>Celula</w:t>
       </w:r>
-      <w:proofErr w:type="spellEnd"/>
       <w:r>
         <w:rPr>
           <w:rFonts w:ascii="Times New Roman" w:hAnsi="Times New Roman" w:cs="Times New Roman"/>
@@ -304,8 +220,6 @@
         </w:rPr>
         <w:t xml:space="preserve">, bem como o início da classe </w:t>
       </w:r>
-      <w:proofErr w:type="spellStart"/>
-      <w:proofErr w:type="gramStart"/>
       <w:r>
         <w:rPr>
           <w:rFonts w:ascii="Times New Roman" w:hAnsi="Times New Roman" w:cs="Times New Roman"/>
@@ -333,8 +247,6 @@
         </w:rPr>
         <w:t>elula</w:t>
       </w:r>
-      <w:proofErr w:type="spellEnd"/>
-      <w:proofErr w:type="gramEnd"/>
       <w:r>
         <w:rPr>
           <w:rFonts w:ascii="Times New Roman" w:hAnsi="Times New Roman" w:cs="Times New Roman"/>
@@ -384,8 +296,6 @@
         </w:rPr>
         <w:t xml:space="preserve">isual e continuação das classes (mais exatamente, mudança na classe </w:t>
       </w:r>
-      <w:proofErr w:type="spellStart"/>
-      <w:proofErr w:type="gramStart"/>
       <w:r>
         <w:rPr>
           <w:rFonts w:ascii="Times New Roman" w:hAnsi="Times New Roman" w:cs="Times New Roman"/>
@@ -395,8 +305,6 @@
         </w:rPr>
         <w:t>ListaCircular</w:t>
       </w:r>
-      <w:proofErr w:type="spellEnd"/>
-      <w:proofErr w:type="gramEnd"/>
       <w:r>
         <w:rPr>
           <w:rFonts w:ascii="Times New Roman" w:hAnsi="Times New Roman" w:cs="Times New Roman"/>
@@ -438,8 +346,6 @@
         </w:rPr>
         <w:t xml:space="preserve">começo do desenvolvimento da classe </w:t>
       </w:r>
-      <w:proofErr w:type="spellStart"/>
-      <w:proofErr w:type="gramStart"/>
       <w:r>
         <w:rPr>
           <w:rFonts w:ascii="Times New Roman" w:hAnsi="Times New Roman" w:cs="Times New Roman"/>
@@ -449,8 +355,6 @@
         </w:rPr>
         <w:t>MatrizEsparsa</w:t>
       </w:r>
-      <w:proofErr w:type="spellEnd"/>
-      <w:proofErr w:type="gramEnd"/>
       <w:r>
         <w:rPr>
           <w:rFonts w:ascii="Times New Roman" w:hAnsi="Times New Roman" w:cs="Times New Roman"/>
@@ -531,16 +435,7 @@
           <w:sz w:val="36"/>
           <w:szCs w:val="36"/>
         </w:rPr>
-        <w:t xml:space="preserve">desenvolvimento </w:t>
-      </w:r>
-      <w:proofErr w:type="gramStart"/>
-      <w:r>
-        <w:rPr>
-          <w:rFonts w:ascii="Times New Roman" w:hAnsi="Times New Roman" w:cs="Times New Roman"/>
-          <w:sz w:val="36"/>
-          <w:szCs w:val="36"/>
-        </w:rPr>
-        <w:t xml:space="preserve">do método </w:t>
+        <w:t xml:space="preserve">desenvolvimento do método </w:t>
       </w:r>
       <w:r>
         <w:rPr>
@@ -549,17 +444,7 @@
           <w:sz w:val="36"/>
           <w:szCs w:val="36"/>
         </w:rPr>
-        <w:t>Exibir</w:t>
-      </w:r>
-      <w:proofErr w:type="gramEnd"/>
-      <w:r>
-        <w:rPr>
-          <w:rFonts w:ascii="Times New Roman" w:hAnsi="Times New Roman" w:cs="Times New Roman"/>
-          <w:i/>
-          <w:sz w:val="36"/>
-          <w:szCs w:val="36"/>
-        </w:rPr>
-        <w:t>()</w:t>
+        <w:t>Exibir()</w:t>
       </w:r>
       <w:r>
         <w:rPr>
@@ -610,8 +495,6 @@
         </w:rPr>
         <w:t xml:space="preserve">em como mais alterações visuais e o método </w:t>
       </w:r>
-      <w:proofErr w:type="spellStart"/>
-      <w:proofErr w:type="gramStart"/>
       <w:r>
         <w:rPr>
           <w:rFonts w:ascii="Times New Roman" w:hAnsi="Times New Roman" w:cs="Times New Roman"/>
@@ -619,10 +502,24 @@
           <w:sz w:val="36"/>
           <w:szCs w:val="36"/>
         </w:rPr>
-        <w:t>ValorDe</w:t>
-      </w:r>
-      <w:proofErr w:type="spellEnd"/>
-      <w:proofErr w:type="gramEnd"/>
+        <w:t>ValorDe()</w:t>
+      </w:r>
+      <w:r>
+        <w:rPr>
+          <w:rFonts w:ascii="Times New Roman" w:hAnsi="Times New Roman" w:cs="Times New Roman"/>
+          <w:sz w:val="36"/>
+          <w:szCs w:val="36"/>
+        </w:rPr>
+        <w:t xml:space="preserve"> para</w:t>
+      </w:r>
+      <w:r>
+        <w:rPr>
+          <w:rFonts w:ascii="Times New Roman" w:hAnsi="Times New Roman" w:cs="Times New Roman"/>
+          <w:sz w:val="36"/>
+          <w:szCs w:val="36"/>
+        </w:rPr>
+        <w:t xml:space="preserve"> procura pelo botão “Pesquisar”. Depois, fizemos os métodos </w:t>
+      </w:r>
       <w:r>
         <w:rPr>
           <w:rFonts w:ascii="Times New Roman" w:hAnsi="Times New Roman" w:cs="Times New Roman"/>
@@ -630,54 +527,52 @@
           <w:sz w:val="36"/>
           <w:szCs w:val="36"/>
         </w:rPr>
-        <w:t>()</w:t>
-      </w:r>
-      <w:r>
-        <w:rPr>
-          <w:rFonts w:ascii="Times New Roman" w:hAnsi="Times New Roman" w:cs="Times New Roman"/>
-          <w:sz w:val="36"/>
-          <w:szCs w:val="36"/>
-        </w:rPr>
-        <w:t xml:space="preserve"> para</w:t>
-      </w:r>
-      <w:r>
-        <w:rPr>
-          <w:rFonts w:ascii="Times New Roman" w:hAnsi="Times New Roman" w:cs="Times New Roman"/>
-          <w:sz w:val="36"/>
-          <w:szCs w:val="36"/>
-        </w:rPr>
-        <w:t xml:space="preserve"> procura pelo botão “Pesquisar”. Depois, fizemos os métodos </w:t>
-      </w:r>
-      <w:proofErr w:type="gramStart"/>
-      <w:r>
-        <w:rPr>
-          <w:rFonts w:ascii="Times New Roman" w:hAnsi="Times New Roman" w:cs="Times New Roman"/>
-          <w:i/>
-          <w:sz w:val="36"/>
-          <w:szCs w:val="36"/>
-        </w:rPr>
-        <w:t>Excluir(</w:t>
-      </w:r>
-      <w:proofErr w:type="gramEnd"/>
-      <w:r>
-        <w:rPr>
-          <w:rFonts w:ascii="Times New Roman" w:hAnsi="Times New Roman" w:cs="Times New Roman"/>
-          <w:i/>
-          <w:sz w:val="36"/>
-          <w:szCs w:val="36"/>
-        </w:rPr>
-        <w:t xml:space="preserve">), Limpar() </w:t>
+        <w:t xml:space="preserve">Excluir(), Limpar() </w:t>
+      </w:r>
+      <w:r>
+        <w:rPr>
+          <w:rFonts w:ascii="Times New Roman" w:hAnsi="Times New Roman" w:cs="Times New Roman"/>
+          <w:sz w:val="36"/>
+          <w:szCs w:val="36"/>
+        </w:rPr>
+        <w:t>e prosseguimos nas alterações visuais;</w:t>
+      </w:r>
+    </w:p>
+    <w:p>
+      <w:pPr>
+        <w:pStyle w:val="PargrafodaLista"/>
+        <w:numPr>
+          <w:ilvl w:val="0"/>
+          <w:numId w:val="1"/>
+        </w:numPr>
+        <w:jc w:val="both"/>
+        <w:rPr>
+          <w:rFonts w:ascii="Times New Roman" w:hAnsi="Times New Roman" w:cs="Times New Roman"/>
+          <w:b/>
+          <w:sz w:val="36"/>
+          <w:szCs w:val="36"/>
+        </w:rPr>
+      </w:pPr>
+      <w:r>
+        <w:rPr>
+          <w:rFonts w:ascii="Times New Roman" w:hAnsi="Times New Roman" w:cs="Times New Roman"/>
+          <w:b/>
+          <w:sz w:val="36"/>
+          <w:szCs w:val="36"/>
+        </w:rPr>
+        <w:lastRenderedPageBreak/>
+        <w:t xml:space="preserve">02/04: </w:t>
+      </w:r>
+      <w:r>
+        <w:rPr>
+          <w:rFonts w:ascii="Times New Roman" w:hAnsi="Times New Roman" w:cs="Times New Roman"/>
+          <w:sz w:val="36"/>
+          <w:szCs w:val="36"/>
+        </w:rPr>
+        <w:t>esqueleto dos métodos SomaMatriz, MultiplicacaoMatriz e SomaConstante, faltando apenas a codificação interna;</w:t>
       </w:r>
       <w:bookmarkStart w:id="0" w:name="_GoBack"/>
       <w:bookmarkEnd w:id="0"/>
-      <w:r>
-        <w:rPr>
-          <w:rFonts w:ascii="Times New Roman" w:hAnsi="Times New Roman" w:cs="Times New Roman"/>
-          <w:sz w:val="36"/>
-          <w:szCs w:val="36"/>
-        </w:rPr>
-        <w:t>e prosseguimos nas alterações visuais;</w:t>
-      </w:r>
     </w:p>
     <w:p>
       <w:pPr>
@@ -707,7 +602,6 @@
           <w:sz w:val="36"/>
           <w:szCs w:val="36"/>
         </w:rPr>
-        <w:lastRenderedPageBreak/>
         <w:t>Erros e dificuldades</w:t>
       </w:r>
       <w:r>

</xml_diff>

<commit_message>
Faltou grifar no pdf
</commit_message>
<xml_diff>
--- a/18172_18174_Projeto1ED/18172_18174_RelatorioProjeto1ED.docx
+++ b/18172_18174_Projeto1ED/18172_18174_RelatorioProjeto1ED.docx
@@ -1100,64 +1100,75 @@
           <w:sz w:val="36"/>
           <w:szCs w:val="36"/>
         </w:rPr>
-        <w:t xml:space="preserve">No método de inclusão, foi essencial inicializar o Direita na </w:t>
-      </w:r>
-      <w:proofErr w:type="spellStart"/>
-      <w:r>
-        <w:rPr>
-          <w:rFonts w:ascii="Times New Roman" w:hAnsi="Times New Roman" w:cs="Times New Roman"/>
-          <w:sz w:val="36"/>
-          <w:szCs w:val="36"/>
-        </w:rPr>
-        <w:t>novaCelula</w:t>
-      </w:r>
-      <w:proofErr w:type="spellEnd"/>
-      <w:r>
-        <w:rPr>
-          <w:rFonts w:ascii="Times New Roman" w:hAnsi="Times New Roman" w:cs="Times New Roman"/>
-          <w:sz w:val="36"/>
-          <w:szCs w:val="36"/>
-        </w:rPr>
-        <w:t xml:space="preserve"> como sendo a </w:t>
-      </w:r>
-      <w:proofErr w:type="spellStart"/>
-      <w:r>
-        <w:rPr>
-          <w:rFonts w:ascii="Times New Roman" w:hAnsi="Times New Roman" w:cs="Times New Roman"/>
-          <w:sz w:val="36"/>
-          <w:szCs w:val="36"/>
-        </w:rPr>
-        <w:t>cabecaLinha</w:t>
-      </w:r>
-      <w:proofErr w:type="spellEnd"/>
-      <w:r>
-        <w:rPr>
-          <w:rFonts w:ascii="Times New Roman" w:hAnsi="Times New Roman" w:cs="Times New Roman"/>
-          <w:sz w:val="36"/>
-          <w:szCs w:val="36"/>
-        </w:rPr>
-        <w:t xml:space="preserve"> e o Abaixo dela sendo a </w:t>
-      </w:r>
-      <w:proofErr w:type="spellStart"/>
-      <w:r>
-        <w:rPr>
-          <w:rFonts w:ascii="Times New Roman" w:hAnsi="Times New Roman" w:cs="Times New Roman"/>
-          <w:sz w:val="36"/>
-          <w:szCs w:val="36"/>
-        </w:rPr>
-        <w:t>cabecaColuna</w:t>
-      </w:r>
-      <w:proofErr w:type="spellEnd"/>
-      <w:r>
-        <w:rPr>
-          <w:rFonts w:ascii="Times New Roman" w:hAnsi="Times New Roman" w:cs="Times New Roman"/>
-          <w:sz w:val="36"/>
-          <w:szCs w:val="36"/>
-        </w:rPr>
-        <w:t>, evitando assim que essas propriedades ficassem nulas caso não houvesse nenhuma célula abaixo ou à direita dela;</w:t>
+        <w:t>No m</w:t>
       </w:r>
       <w:bookmarkStart w:id="0" w:name="_GoBack"/>
       <w:bookmarkEnd w:id="0"/>
+      <w:r>
+        <w:rPr>
+          <w:rFonts w:ascii="Times New Roman" w:hAnsi="Times New Roman" w:cs="Times New Roman"/>
+          <w:sz w:val="36"/>
+          <w:szCs w:val="36"/>
+        </w:rPr>
+        <w:t xml:space="preserve">étodo de inclusão, foi essencial inicializar o Direita na </w:t>
+      </w:r>
+      <w:proofErr w:type="spellStart"/>
+      <w:r>
+        <w:rPr>
+          <w:rFonts w:ascii="Times New Roman" w:hAnsi="Times New Roman" w:cs="Times New Roman"/>
+          <w:i/>
+          <w:sz w:val="36"/>
+          <w:szCs w:val="36"/>
+        </w:rPr>
+        <w:t>novaCelula</w:t>
+      </w:r>
+      <w:proofErr w:type="spellEnd"/>
+      <w:r>
+        <w:rPr>
+          <w:rFonts w:ascii="Times New Roman" w:hAnsi="Times New Roman" w:cs="Times New Roman"/>
+          <w:sz w:val="36"/>
+          <w:szCs w:val="36"/>
+        </w:rPr>
+        <w:t xml:space="preserve"> como sendo a </w:t>
+      </w:r>
+      <w:proofErr w:type="spellStart"/>
+      <w:r>
+        <w:rPr>
+          <w:rFonts w:ascii="Times New Roman" w:hAnsi="Times New Roman" w:cs="Times New Roman"/>
+          <w:i/>
+          <w:sz w:val="36"/>
+          <w:szCs w:val="36"/>
+        </w:rPr>
+        <w:t>cabecaLinha</w:t>
+      </w:r>
+      <w:proofErr w:type="spellEnd"/>
+      <w:r>
+        <w:rPr>
+          <w:rFonts w:ascii="Times New Roman" w:hAnsi="Times New Roman" w:cs="Times New Roman"/>
+          <w:sz w:val="36"/>
+          <w:szCs w:val="36"/>
+        </w:rPr>
+        <w:t xml:space="preserve"> e o Abaixo dela sendo a </w:t>
+      </w:r>
+      <w:proofErr w:type="spellStart"/>
+      <w:r>
+        <w:rPr>
+          <w:rFonts w:ascii="Times New Roman" w:hAnsi="Times New Roman" w:cs="Times New Roman"/>
+          <w:i/>
+          <w:sz w:val="36"/>
+          <w:szCs w:val="36"/>
+        </w:rPr>
+        <w:t>cabecaColuna</w:t>
+      </w:r>
+      <w:proofErr w:type="spellEnd"/>
+      <w:r>
+        <w:rPr>
+          <w:rFonts w:ascii="Times New Roman" w:hAnsi="Times New Roman" w:cs="Times New Roman"/>
+          <w:sz w:val="36"/>
+          <w:szCs w:val="36"/>
+        </w:rPr>
+        <w:t>, evitando assim que essas propriedades ficassem nulas caso não houvesse nenhuma célula abaixo ou à direita dela;</w:t>
+      </w:r>
     </w:p>
     <w:p>
       <w:pPr>
@@ -1603,7 +1614,7 @@
     <w:lsdException w:name="Table Web 2" w:semiHidden="1" w:unhideWhenUsed="1"/>
     <w:lsdException w:name="Table Web 3" w:semiHidden="1" w:unhideWhenUsed="1"/>
     <w:lsdException w:name="Balloon Text" w:semiHidden="1" w:unhideWhenUsed="1"/>
-    <w:lsdException w:name="Table Grid" w:semiHidden="1" w:uiPriority="59" w:unhideWhenUsed="1"/>
+    <w:lsdException w:name="Table Grid" w:uiPriority="59"/>
     <w:lsdException w:name="Table Theme" w:semiHidden="1" w:unhideWhenUsed="1"/>
     <w:lsdException w:name="Placeholder Text" w:semiHidden="1"/>
     <w:lsdException w:name="No Spacing" w:uiPriority="1" w:qFormat="1"/>

</xml_diff>

<commit_message>
Mudança no método de soma
E exibição automática
</commit_message>
<xml_diff>
--- a/18172_18174_Projeto1ED/18172_18174_RelatorioProjeto1ED.docx
+++ b/18172_18174_Projeto1ED/18172_18174_RelatorioProjeto1ED.docx
@@ -908,42 +908,7 @@
           <w:sz w:val="36"/>
           <w:szCs w:val="36"/>
         </w:rPr>
-        <w:t xml:space="preserve"> e</w:t>
-      </w:r>
-      <w:r>
-        <w:rPr>
-          <w:rFonts w:ascii="Times New Roman" w:hAnsi="Times New Roman" w:cs="Times New Roman"/>
-          <w:sz w:val="36"/>
-          <w:szCs w:val="36"/>
-        </w:rPr>
-        <w:t xml:space="preserve"> </w:t>
-      </w:r>
-      <w:r>
-        <w:rPr>
-          <w:rFonts w:ascii="Times New Roman" w:hAnsi="Times New Roman" w:cs="Times New Roman"/>
-          <w:sz w:val="36"/>
-          <w:szCs w:val="36"/>
-        </w:rPr>
-        <w:t xml:space="preserve">criação da classe </w:t>
-      </w:r>
-      <w:proofErr w:type="spellStart"/>
-      <w:r>
-        <w:rPr>
-          <w:rFonts w:ascii="Times New Roman" w:hAnsi="Times New Roman" w:cs="Times New Roman"/>
-          <w:i/>
-          <w:sz w:val="36"/>
-          <w:szCs w:val="36"/>
-        </w:rPr>
-        <w:t>CelulaInexistenteException</w:t>
-      </w:r>
-      <w:proofErr w:type="spellEnd"/>
-      <w:r>
-        <w:rPr>
-          <w:rFonts w:ascii="Times New Roman" w:hAnsi="Times New Roman" w:cs="Times New Roman"/>
-          <w:sz w:val="36"/>
-          <w:szCs w:val="36"/>
-        </w:rPr>
-        <w:t>, disparada quando a célula não existe;</w:t>
+        <w:t>;</w:t>
       </w:r>
     </w:p>
     <w:p>
@@ -1108,8 +1073,6 @@
         </w:rPr>
         <w:t>DataGridView</w:t>
       </w:r>
-      <w:bookmarkStart w:id="0" w:name="_GoBack"/>
-      <w:bookmarkEnd w:id="0"/>
       <w:r>
         <w:rPr>
           <w:rFonts w:ascii="Times New Roman" w:hAnsi="Times New Roman" w:cs="Times New Roman"/>
@@ -1303,7 +1266,6 @@
           <w:sz w:val="36"/>
           <w:szCs w:val="36"/>
         </w:rPr>
-        <w:lastRenderedPageBreak/>
         <w:t xml:space="preserve">27/03: </w:t>
       </w:r>
       <w:r>
@@ -1336,6 +1298,7 @@
           <w:sz w:val="36"/>
           <w:szCs w:val="36"/>
         </w:rPr>
+        <w:lastRenderedPageBreak/>
         <w:t xml:space="preserve">02/04: </w:t>
       </w:r>
       <w:r>
@@ -1374,6 +1337,79 @@
         </w:rPr>
         <w:t>joga uma exceção quando o tamanho da matriz é muito grande. Fizemos o formulário pegar a exceção com o catch e exibir a mensagem ao usuário;</w:t>
       </w:r>
+    </w:p>
+    <w:p>
+      <w:pPr>
+        <w:pStyle w:val="PargrafodaLista"/>
+        <w:numPr>
+          <w:ilvl w:val="0"/>
+          <w:numId w:val="1"/>
+        </w:numPr>
+        <w:jc w:val="both"/>
+        <w:rPr>
+          <w:rFonts w:ascii="Times New Roman" w:hAnsi="Times New Roman" w:cs="Times New Roman"/>
+          <w:b/>
+          <w:sz w:val="36"/>
+          <w:szCs w:val="36"/>
+        </w:rPr>
+      </w:pPr>
+      <w:r>
+        <w:rPr>
+          <w:rFonts w:ascii="Times New Roman" w:hAnsi="Times New Roman" w:cs="Times New Roman"/>
+          <w:b/>
+          <w:sz w:val="36"/>
+          <w:szCs w:val="36"/>
+        </w:rPr>
+        <w:t xml:space="preserve">07/04: </w:t>
+      </w:r>
+      <w:r>
+        <w:rPr>
+          <w:rFonts w:ascii="Times New Roman" w:hAnsi="Times New Roman" w:cs="Times New Roman"/>
+          <w:sz w:val="36"/>
+          <w:szCs w:val="36"/>
+        </w:rPr>
+        <w:t xml:space="preserve">após alguns testes, percebemos que o método </w:t>
+      </w:r>
+      <w:proofErr w:type="spellStart"/>
+      <w:r>
+        <w:rPr>
+          <w:rFonts w:ascii="Times New Roman" w:hAnsi="Times New Roman" w:cs="Times New Roman"/>
+          <w:i/>
+          <w:sz w:val="36"/>
+          <w:szCs w:val="36"/>
+        </w:rPr>
+        <w:t>SomaMatrizes</w:t>
+      </w:r>
+      <w:proofErr w:type="spellEnd"/>
+      <w:r>
+        <w:rPr>
+          <w:rFonts w:ascii="Times New Roman" w:hAnsi="Times New Roman" w:cs="Times New Roman"/>
+          <w:i/>
+          <w:sz w:val="36"/>
+          <w:szCs w:val="36"/>
+        </w:rPr>
+        <w:t>()</w:t>
+      </w:r>
+      <w:r>
+        <w:rPr>
+          <w:rFonts w:ascii="Times New Roman" w:hAnsi="Times New Roman" w:cs="Times New Roman"/>
+          <w:b/>
+          <w:i/>
+          <w:sz w:val="36"/>
+          <w:szCs w:val="36"/>
+        </w:rPr>
+        <w:t xml:space="preserve"> </w:t>
+      </w:r>
+      <w:r>
+        <w:rPr>
+          <w:rFonts w:ascii="Times New Roman" w:hAnsi="Times New Roman" w:cs="Times New Roman"/>
+          <w:sz w:val="36"/>
+          <w:szCs w:val="36"/>
+        </w:rPr>
+        <w:t>não estava funcionando corretamente, sendo que algumas células não eram somadas.</w:t>
+      </w:r>
+      <w:bookmarkStart w:id="0" w:name="_GoBack"/>
+      <w:bookmarkEnd w:id="0"/>
     </w:p>
     <w:p>
       <w:pPr>
@@ -1572,7 +1608,7 @@
       </w:pPr>
     </w:pPrDefault>
   </w:docDefaults>
-  <w:latentStyles w:defLockedState="0" w:defUIPriority="99" w:defSemiHidden="0" w:defUnhideWhenUsed="0" w:defQFormat="0" w:count="375">
+  <w:latentStyles w:defLockedState="0" w:defUIPriority="99" w:defSemiHidden="0" w:defUnhideWhenUsed="0" w:defQFormat="0" w:count="376">
     <w:lsdException w:name="Normal" w:uiPriority="0" w:qFormat="1"/>
     <w:lsdException w:name="heading 1" w:uiPriority="9" w:qFormat="1"/>
     <w:lsdException w:name="heading 2" w:semiHidden="1" w:uiPriority="9" w:unhideWhenUsed="1" w:qFormat="1"/>
@@ -1678,7 +1714,6 @@
     <w:lsdException w:name="HTML Sample" w:semiHidden="1" w:unhideWhenUsed="1"/>
     <w:lsdException w:name="HTML Typewriter" w:semiHidden="1" w:unhideWhenUsed="1"/>
     <w:lsdException w:name="HTML Variable" w:semiHidden="1" w:unhideWhenUsed="1"/>
-    <w:lsdException w:name="Normal Table" w:semiHidden="1" w:unhideWhenUsed="1"/>
     <w:lsdException w:name="annotation subject" w:semiHidden="1" w:unhideWhenUsed="1"/>
     <w:lsdException w:name="No List" w:semiHidden="1" w:unhideWhenUsed="1"/>
     <w:lsdException w:name="Outline List 1" w:semiHidden="1" w:unhideWhenUsed="1"/>
@@ -1725,10 +1760,8 @@
     <w:lsdException w:name="Table Subtle 2" w:semiHidden="1" w:unhideWhenUsed="1"/>
     <w:lsdException w:name="Table Web 1" w:semiHidden="1" w:unhideWhenUsed="1"/>
     <w:lsdException w:name="Table Web 2" w:semiHidden="1" w:unhideWhenUsed="1"/>
-    <w:lsdException w:name="Table Web 3" w:semiHidden="1" w:unhideWhenUsed="1"/>
     <w:lsdException w:name="Balloon Text" w:semiHidden="1" w:unhideWhenUsed="1"/>
-    <w:lsdException w:name="Table Grid" w:semiHidden="1" w:uiPriority="59" w:unhideWhenUsed="1"/>
-    <w:lsdException w:name="Table Theme" w:semiHidden="1" w:unhideWhenUsed="1"/>
+    <w:lsdException w:name="Table Grid" w:uiPriority="59"/>
     <w:lsdException w:name="Placeholder Text" w:semiHidden="1"/>
     <w:lsdException w:name="No Spacing" w:uiPriority="1" w:qFormat="1"/>
     <w:lsdException w:name="Light Shading" w:uiPriority="60"/>
@@ -1948,6 +1981,7 @@
     <w:lsdException w:name="Smart Hyperlink" w:semiHidden="1" w:unhideWhenUsed="1"/>
     <w:lsdException w:name="Hashtag" w:semiHidden="1" w:unhideWhenUsed="1"/>
     <w:lsdException w:name="Unresolved Mention" w:semiHidden="1" w:unhideWhenUsed="1"/>
+    <w:lsdException w:name="Smart Link" w:semiHidden="1" w:unhideWhenUsed="1"/>
   </w:latentStyles>
   <w:style w:type="paragraph" w:default="1" w:styleId="Normal">
     <w:name w:val="Normal"/>

</xml_diff>